<commit_message>
added bayes factor code
</commit_message>
<xml_diff>
--- a/paper/psych_science_submission/psych_science_cover_letter.docx
+++ b/paper/psych_science_submission/psych_science_cover_letter.docx
@@ -91,13 +91,7 @@
         <w:rPr>
           <w:rFonts w:ascii="Times" w:hAnsi="Times"/>
         </w:rPr>
-        <w:t>January 14</w:t>
-      </w:r>
-      <w:r>
-        <w:rPr>
-          <w:rFonts w:ascii="Times" w:hAnsi="Times"/>
-        </w:rPr>
-        <w:t>, 2015</w:t>
+        <w:t>March 27, 2016</w:t>
       </w:r>
     </w:p>
     <w:p>
@@ -317,7 +311,20 @@
         <w:rPr>
           <w:rFonts w:ascii="Times" w:hAnsi="Times"/>
         </w:rPr>
-        <w:t xml:space="preserve"> language develop skill in processing signs from mo</w:t>
+        <w:t xml:space="preserve"> </w:t>
+      </w:r>
+      <w:r>
+        <w:rPr>
+          <w:rFonts w:ascii="Times" w:hAnsi="Times"/>
+          <w:i/>
+        </w:rPr>
+        <w:t>language</w:t>
+      </w:r>
+      <w:r>
+        <w:rPr>
+          <w:rFonts w:ascii="Times" w:hAnsi="Times"/>
+        </w:rPr>
+        <w:t xml:space="preserve"> develop skill in processing signs from mo</w:t>
       </w:r>
       <w:r>
         <w:rPr>
@@ -418,13 +425,21 @@
         <w:rPr>
           <w:rFonts w:ascii="Times" w:hAnsi="Times"/>
         </w:rPr>
-        <w:t xml:space="preserve"> strongly</w:t>
-      </w:r>
-      <w:r>
-        <w:rPr>
-          <w:rFonts w:ascii="Times" w:hAnsi="Times"/>
-        </w:rPr>
-        <w:t xml:space="preserve"> correlated with vocabulary size, showing meaningful links</w:t>
+        <w:t xml:space="preserve"> </w:t>
+      </w:r>
+      <w:r>
+        <w:rPr>
+          <w:rFonts w:ascii="Times" w:hAnsi="Times"/>
+        </w:rPr>
+        <w:t>associated</w:t>
+      </w:r>
+      <w:bookmarkStart w:id="0" w:name="_GoBack"/>
+      <w:bookmarkEnd w:id="0"/>
+      <w:r>
+        <w:rPr>
+          <w:rFonts w:ascii="Times" w:hAnsi="Times"/>
+        </w:rPr>
+        <w:t xml:space="preserve"> with vocabulary size, showing meaningful links</w:t>
       </w:r>
       <w:r>
         <w:rPr>
@@ -583,15 +598,7 @@
         <w:rPr>
           <w:rFonts w:ascii="Times" w:hAnsi="Times"/>
         </w:rPr>
-        <w:t xml:space="preserve">. The striking parallels </w:t>
-      </w:r>
-      <w:bookmarkStart w:id="0" w:name="_GoBack"/>
-      <w:bookmarkEnd w:id="0"/>
-      <w:r>
-        <w:rPr>
-          <w:rFonts w:ascii="Times" w:hAnsi="Times"/>
-        </w:rPr>
-        <w:t>suggest that processing efficiency is a fundamental sk</w:t>
+        <w:t>. The striking parallels suggest that processing efficiency is a fundamental sk</w:t>
       </w:r>
       <w:r>
         <w:rPr>

</xml_diff>